<commit_message>
Documentation updated. Some project dependencies are changed.
</commit_message>
<xml_diff>
--- a/OnlineShopUseCase/Documentation/Usage Information.docx
+++ b/OnlineShopUseCase/Documentation/Usage Information.docx
@@ -3244,24 +3244,14 @@
       <w:r>
         <w:t xml:space="preserve">Şekil </w:t>
       </w:r>
-      <w:r>
-        <w:fldChar w:fldCharType="begin"/>
-      </w:r>
-      <w:r>
-        <w:instrText xml:space="preserve"> SEQ Şekil \* ARABIC </w:instrText>
-      </w:r>
-      <w:r>
-        <w:fldChar w:fldCharType="separate"/>
-      </w:r>
-      <w:r>
-        <w:rPr>
-          <w:noProof/>
-        </w:rPr>
-        <w:t>1</w:t>
-      </w:r>
-      <w:r>
-        <w:fldChar w:fldCharType="end"/>
-      </w:r>
+      <w:fldSimple w:instr=" SEQ Şekil \* ARABIC ">
+        <w:r>
+          <w:rPr>
+            <w:noProof/>
+          </w:rPr>
+          <w:t>1</w:t>
+        </w:r>
+      </w:fldSimple>
       <w:r>
         <w:t xml:space="preserve"> Solution structure</w:t>
       </w:r>
@@ -3324,24 +3314,14 @@
       <w:r>
         <w:t xml:space="preserve">Şekil </w:t>
       </w:r>
-      <w:r>
-        <w:fldChar w:fldCharType="begin"/>
-      </w:r>
-      <w:r>
-        <w:instrText xml:space="preserve"> SEQ Şekil \* ARABIC </w:instrText>
-      </w:r>
-      <w:r>
-        <w:fldChar w:fldCharType="separate"/>
-      </w:r>
-      <w:r>
-        <w:rPr>
-          <w:noProof/>
-        </w:rPr>
-        <w:t>2</w:t>
-      </w:r>
-      <w:r>
-        <w:fldChar w:fldCharType="end"/>
-      </w:r>
+      <w:fldSimple w:instr=" SEQ Şekil \* ARABIC ">
+        <w:r>
+          <w:rPr>
+            <w:noProof/>
+          </w:rPr>
+          <w:t>2</w:t>
+        </w:r>
+      </w:fldSimple>
       <w:r>
         <w:t xml:space="preserve"> Project dependencies</w:t>
       </w:r>
@@ -4129,24 +4109,14 @@
       <w:r>
         <w:t xml:space="preserve">Şekil </w:t>
       </w:r>
-      <w:r>
-        <w:fldChar w:fldCharType="begin"/>
-      </w:r>
-      <w:r>
-        <w:instrText xml:space="preserve"> SEQ Şekil \* ARABIC </w:instrText>
-      </w:r>
-      <w:r>
-        <w:fldChar w:fldCharType="separate"/>
-      </w:r>
-      <w:r>
-        <w:rPr>
-          <w:noProof/>
-        </w:rPr>
-        <w:t>3</w:t>
-      </w:r>
-      <w:r>
-        <w:fldChar w:fldCharType="end"/>
-      </w:r>
+      <w:fldSimple w:instr=" SEQ Şekil \* ARABIC ">
+        <w:r>
+          <w:rPr>
+            <w:noProof/>
+          </w:rPr>
+          <w:t>3</w:t>
+        </w:r>
+      </w:fldSimple>
       <w:r>
         <w:t xml:space="preserve"> Sonarqube report</w:t>
       </w:r>
@@ -4338,24 +4308,14 @@
       <w:r>
         <w:t xml:space="preserve">Şekil </w:t>
       </w:r>
-      <w:r>
-        <w:fldChar w:fldCharType="begin"/>
-      </w:r>
-      <w:r>
-        <w:instrText xml:space="preserve"> SEQ Şekil \* ARABIC </w:instrText>
-      </w:r>
-      <w:r>
-        <w:fldChar w:fldCharType="separate"/>
-      </w:r>
-      <w:r>
-        <w:rPr>
-          <w:noProof/>
-        </w:rPr>
-        <w:t>4</w:t>
-      </w:r>
-      <w:r>
-        <w:fldChar w:fldCharType="end"/>
-      </w:r>
+      <w:fldSimple w:instr=" SEQ Şekil \* ARABIC ">
+        <w:r>
+          <w:rPr>
+            <w:noProof/>
+          </w:rPr>
+          <w:t>4</w:t>
+        </w:r>
+      </w:fldSimple>
       <w:r>
         <w:t xml:space="preserve"> Repository Pattern</w:t>
       </w:r>
@@ -4436,24 +4396,14 @@
       <w:r>
         <w:t xml:space="preserve">Şekil </w:t>
       </w:r>
-      <w:r>
-        <w:fldChar w:fldCharType="begin"/>
-      </w:r>
-      <w:r>
-        <w:instrText xml:space="preserve"> SEQ Şekil \* ARABIC </w:instrText>
-      </w:r>
-      <w:r>
-        <w:fldChar w:fldCharType="separate"/>
-      </w:r>
-      <w:r>
-        <w:rPr>
-          <w:noProof/>
-        </w:rPr>
-        <w:t>5</w:t>
-      </w:r>
-      <w:r>
-        <w:fldChar w:fldCharType="end"/>
-      </w:r>
+      <w:fldSimple w:instr=" SEQ Şekil \* ARABIC ">
+        <w:r>
+          <w:rPr>
+            <w:noProof/>
+          </w:rPr>
+          <w:t>5</w:t>
+        </w:r>
+      </w:fldSimple>
       <w:r>
         <w:t xml:space="preserve"> CQRS Pattern</w:t>
       </w:r>
@@ -4499,10 +4449,34 @@
         <w:t xml:space="preserve">That messaging queue is listened by the order microservice and creates or updates the customer/product </w:t>
       </w:r>
       <w:r>
-        <w:t>in its boundary context.</w:t>
-      </w:r>
-      <w:r>
-        <w:t xml:space="preserve"> (customer/product info in the customer/product boundary context may/must be different than the order boundary context. For example customer may have a field of father name in the customer context but it makes no sense in the order context, so that info must not be in order boundary context.)</w:t>
+        <w:t>in its bound</w:t>
+      </w:r>
+      <w:r>
+        <w:t>ed</w:t>
+      </w:r>
+      <w:r>
+        <w:t xml:space="preserve"> context.</w:t>
+      </w:r>
+      <w:r>
+        <w:t xml:space="preserve"> (customer/product info in the customer/product bound</w:t>
+      </w:r>
+      <w:r>
+        <w:t>ed</w:t>
+      </w:r>
+      <w:r>
+        <w:t xml:space="preserve"> context may/must be different than the order bound</w:t>
+      </w:r>
+      <w:r>
+        <w:t>ed</w:t>
+      </w:r>
+      <w:r>
+        <w:t xml:space="preserve"> context. For example customer may have a field of father name in the customer context but it makes no sense in the order context, so that info must not be in order bound</w:t>
+      </w:r>
+      <w:r>
+        <w:t>ed</w:t>
+      </w:r>
+      <w:r>
+        <w:t xml:space="preserve"> context.)</w:t>
       </w:r>
     </w:p>
     <w:p>
@@ -4553,11 +4527,78 @@
     </w:p>
     <w:p>
       <w:pPr>
+        <w:keepNext/>
+      </w:pPr>
+      <w:r>
+        <w:rPr>
+          <w:noProof/>
+        </w:rPr>
+        <w:lastRenderedPageBreak/>
+        <w:drawing>
+          <wp:inline distT="0" distB="0" distL="0" distR="0" wp14:anchorId="2C7EA462" wp14:editId="37A1853D">
+            <wp:extent cx="5760720" cy="2306955"/>
+            <wp:effectExtent l="0" t="0" r="0" b="0"/>
+            <wp:docPr id="3" name="Picture 3"/>
+            <wp:cNvGraphicFramePr>
+              <a:graphicFrameLocks xmlns:a="http://schemas.openxmlformats.org/drawingml/2006/main" noChangeAspect="1"/>
+            </wp:cNvGraphicFramePr>
+            <a:graphic xmlns:a="http://schemas.openxmlformats.org/drawingml/2006/main">
+              <a:graphicData uri="http://schemas.openxmlformats.org/drawingml/2006/picture">
+                <pic:pic xmlns:pic="http://schemas.openxmlformats.org/drawingml/2006/picture">
+                  <pic:nvPicPr>
+                    <pic:cNvPr id="1" name=""/>
+                    <pic:cNvPicPr/>
+                  </pic:nvPicPr>
+                  <pic:blipFill>
+                    <a:blip r:embed="rId16"/>
+                    <a:stretch>
+                      <a:fillRect/>
+                    </a:stretch>
+                  </pic:blipFill>
+                  <pic:spPr>
+                    <a:xfrm>
+                      <a:off x="0" y="0"/>
+                      <a:ext cx="5760720" cy="2306955"/>
+                    </a:xfrm>
+                    <a:prstGeom prst="rect">
+                      <a:avLst/>
+                    </a:prstGeom>
+                  </pic:spPr>
+                </pic:pic>
+              </a:graphicData>
+            </a:graphic>
+          </wp:inline>
+        </w:drawing>
+      </w:r>
+    </w:p>
+    <w:p>
+      <w:pPr>
+        <w:pStyle w:val="Caption"/>
+      </w:pPr>
+      <w:r>
+        <w:t xml:space="preserve">Şekil </w:t>
+      </w:r>
+      <w:fldSimple w:instr=" SEQ Şekil \* ARABIC ">
+        <w:r>
+          <w:rPr>
+            <w:noProof/>
+          </w:rPr>
+          <w:t>6</w:t>
+        </w:r>
+      </w:fldSimple>
+      <w:r>
+        <w:t xml:space="preserve"> </w:t>
+      </w:r>
+      <w:r>
+        <w:t>Event-driven communication based on an event bus</w:t>
+      </w:r>
+    </w:p>
+    <w:p>
+      <w:pPr>
         <w:pStyle w:val="Heading1"/>
       </w:pPr>
       <w:bookmarkStart w:id="13" w:name="_Toc94618690"/>
       <w:r>
-        <w:lastRenderedPageBreak/>
         <w:t>Linting</w:t>
       </w:r>
     </w:p>
@@ -4610,7 +4651,16 @@
     </w:p>
     <w:p>
       <w:r>
-        <w:t>Authentication and Authorization is not included in the project.</w:t>
+        <w:t xml:space="preserve">Cross cutting concerns like </w:t>
+      </w:r>
+      <w:r>
+        <w:t xml:space="preserve">Authentication and Authorization </w:t>
+      </w:r>
+      <w:r>
+        <w:t xml:space="preserve">or Logging </w:t>
+      </w:r>
+      <w:r>
+        <w:t>is not included in the project.</w:t>
       </w:r>
     </w:p>
     <w:p>
@@ -4667,7 +4717,7 @@
                     <pic:cNvPicPr/>
                   </pic:nvPicPr>
                   <pic:blipFill>
-                    <a:blip r:embed="rId16"/>
+                    <a:blip r:embed="rId17"/>
                     <a:stretch>
                       <a:fillRect/>
                     </a:stretch>
@@ -4695,24 +4745,14 @@
       <w:r>
         <w:t xml:space="preserve">Şekil </w:t>
       </w:r>
-      <w:r>
-        <w:fldChar w:fldCharType="begin"/>
-      </w:r>
-      <w:r>
-        <w:instrText xml:space="preserve"> SEQ Şekil \* ARABIC </w:instrText>
-      </w:r>
-      <w:r>
-        <w:fldChar w:fldCharType="separate"/>
-      </w:r>
-      <w:r>
-        <w:rPr>
-          <w:noProof/>
-        </w:rPr>
-        <w:t>6</w:t>
-      </w:r>
-      <w:r>
-        <w:fldChar w:fldCharType="end"/>
-      </w:r>
+      <w:fldSimple w:instr=" SEQ Şekil \* ARABIC ">
+        <w:r>
+          <w:rPr>
+            <w:noProof/>
+          </w:rPr>
+          <w:t>7</w:t>
+        </w:r>
+      </w:fldSimple>
       <w:r>
         <w:t xml:space="preserve"> Coverage report for orders microservice</w:t>
       </w:r>
@@ -4721,132 +4761,99 @@
       <w:pPr>
         <w:pStyle w:val="Heading2"/>
       </w:pPr>
-      <w:bookmarkStart w:id="15" w:name="_Toc94618692"/>
-      <w:r>
-        <w:t>Mailing</w:t>
+      <w:bookmarkStart w:id="15" w:name="_Toc94618693"/>
+      <w:r>
+        <w:lastRenderedPageBreak/>
+        <w:t>Update Assumption</w:t>
       </w:r>
       <w:bookmarkEnd w:id="15"/>
     </w:p>
     <w:p>
       <w:r>
-        <w:t>Mailing is not included in the project.</w:t>
+        <w:t xml:space="preserve">Update operation at rest api used as PUT rest operation, it may be used </w:t>
+      </w:r>
+      <w:r>
+        <w:t xml:space="preserve">also </w:t>
+      </w:r>
+      <w:r>
+        <w:t>as PATCH operation to update some parts of the entities.</w:t>
       </w:r>
     </w:p>
     <w:p>
       <w:pPr>
         <w:pStyle w:val="Heading2"/>
       </w:pPr>
-      <w:bookmarkStart w:id="16" w:name="_Toc94618693"/>
-      <w:r>
-        <w:t>Update Assumption</w:t>
+      <w:bookmarkStart w:id="16" w:name="_Toc94618694"/>
+      <w:r>
+        <w:t>Api List Paging</w:t>
       </w:r>
       <w:bookmarkEnd w:id="16"/>
-    </w:p>
-    <w:p>
-      <w:r>
-        <w:t xml:space="preserve">Update operation at rest api used as PUT rest operation, it may be used </w:t>
-      </w:r>
-      <w:r>
-        <w:t xml:space="preserve">also </w:t>
-      </w:r>
-      <w:r>
-        <w:t>as PATCH operation to update some parts of the entities.</w:t>
+      <w:r>
+        <w:t xml:space="preserve"> </w:t>
+      </w:r>
+    </w:p>
+    <w:p>
+      <w:r>
+        <w:tab/>
+      </w:r>
+      <w:r>
+        <w:t>Paging is not defined for getting all objects.</w:t>
       </w:r>
     </w:p>
     <w:p>
       <w:pPr>
         <w:pStyle w:val="Heading2"/>
       </w:pPr>
-      <w:bookmarkStart w:id="17" w:name="_Toc94618694"/>
-      <w:r>
-        <w:t>Api List Paging</w:t>
+      <w:bookmarkStart w:id="17" w:name="_Toc94618696"/>
+      <w:r>
+        <w:t>Sqllite</w:t>
       </w:r>
       <w:bookmarkEnd w:id="17"/>
-      <w:r>
-        <w:t xml:space="preserve"> </w:t>
-      </w:r>
-    </w:p>
-    <w:p>
-      <w:r>
-        <w:tab/>
-      </w:r>
-      <w:r>
-        <w:t>Paging is not defined for getting all objects.</w:t>
+    </w:p>
+    <w:p>
+      <w:pPr>
+        <w:ind w:firstLine="708"/>
+      </w:pPr>
+      <w:r>
+        <w:t xml:space="preserve">Sqllite db is created on </w:t>
+      </w:r>
+      <w:r>
+        <w:t>Http</w:t>
+      </w:r>
+      <w:r>
+        <w:t>A</w:t>
+      </w:r>
+      <w:r>
+        <w:t>pi</w:t>
+      </w:r>
+      <w:r>
+        <w:t xml:space="preserve"> project folder as </w:t>
+      </w:r>
+      <w:r>
+        <w:t>{</w:t>
+      </w:r>
+      <w:r>
+        <w:t>similarM</w:t>
+      </w:r>
+      <w:r>
+        <w:t>odulename}</w:t>
+      </w:r>
+      <w:r>
+        <w:t>.db</w:t>
+      </w:r>
+      <w:r>
+        <w:t>. This db may be at more secure place and may be configured by an external configuration/json file.</w:t>
       </w:r>
     </w:p>
     <w:p>
       <w:pPr>
         <w:pStyle w:val="Heading2"/>
       </w:pPr>
-      <w:bookmarkStart w:id="18" w:name="_Toc94618695"/>
-      <w:r>
-        <w:t>Logging</w:t>
+      <w:bookmarkStart w:id="18" w:name="_Toc94618697"/>
+      <w:r>
+        <w:t>Tests</w:t>
       </w:r>
       <w:bookmarkEnd w:id="18"/>
-    </w:p>
-    <w:p>
-      <w:pPr>
-        <w:ind w:firstLine="708"/>
-      </w:pPr>
-      <w:r>
-        <w:t>Logging is not used in the project.</w:t>
-      </w:r>
-    </w:p>
-    <w:p>
-      <w:pPr>
-        <w:pStyle w:val="Heading2"/>
-      </w:pPr>
-      <w:bookmarkStart w:id="19" w:name="_Toc94618696"/>
-      <w:r>
-        <w:t>Sqllite</w:t>
-      </w:r>
-      <w:bookmarkEnd w:id="19"/>
-    </w:p>
-    <w:p>
-      <w:pPr>
-        <w:ind w:firstLine="708"/>
-      </w:pPr>
-      <w:r>
-        <w:t xml:space="preserve">Sqllite db is created on </w:t>
-      </w:r>
-      <w:r>
-        <w:t>Http</w:t>
-      </w:r>
-      <w:r>
-        <w:t>A</w:t>
-      </w:r>
-      <w:r>
-        <w:t>pi</w:t>
-      </w:r>
-      <w:r>
-        <w:t xml:space="preserve"> project folder as </w:t>
-      </w:r>
-      <w:r>
-        <w:t>{</w:t>
-      </w:r>
-      <w:r>
-        <w:t>similarM</w:t>
-      </w:r>
-      <w:r>
-        <w:t>odulename}</w:t>
-      </w:r>
-      <w:r>
-        <w:t>.db</w:t>
-      </w:r>
-      <w:r>
-        <w:t>. This db may be at more secure place and may be configured by an external configuration/json file.</w:t>
-      </w:r>
-    </w:p>
-    <w:p>
-      <w:pPr>
-        <w:pStyle w:val="Heading2"/>
-      </w:pPr>
-      <w:bookmarkStart w:id="20" w:name="_Toc94618697"/>
-      <w:r>
-        <w:lastRenderedPageBreak/>
-        <w:t>Tests</w:t>
-      </w:r>
-      <w:bookmarkEnd w:id="20"/>
     </w:p>
     <w:p>
       <w:pPr>
@@ -4930,30 +4937,82 @@
       <w:pPr>
         <w:pStyle w:val="Heading2"/>
       </w:pPr>
-      <w:bookmarkStart w:id="21" w:name="_Toc94618698"/>
+      <w:bookmarkStart w:id="19" w:name="_Toc94618698"/>
       <w:r>
         <w:t>Stress Tests</w:t>
       </w:r>
+      <w:bookmarkEnd w:id="19"/>
+    </w:p>
+    <w:p>
+      <w:r>
+        <w:t>Jmeter configuration is builded to do a stress test. The parameters are defined easy for the development purposes but they can be changed easily for the production enviroment. The Jmeter test configuration file is in the test</w:t>
+      </w:r>
+      <w:r>
+        <w:t>\Stress test</w:t>
+      </w:r>
+      <w:r>
+        <w:t xml:space="preserve"> folder of the Orders solution</w:t>
+      </w:r>
+      <w:r>
+        <w:t xml:space="preserve"> as </w:t>
+      </w:r>
+      <w:r>
+        <w:t>TestPlan</w:t>
+      </w:r>
+      <w:r>
+        <w:t>.jmx</w:t>
+      </w:r>
+      <w:r>
+        <w:t>.</w:t>
+      </w:r>
+    </w:p>
+    <w:p>
+      <w:pPr>
+        <w:pStyle w:val="Heading1"/>
+      </w:pPr>
+      <w:bookmarkStart w:id="20" w:name="_Toc94618699"/>
+      <w:r>
+        <w:t>External Packages</w:t>
+      </w:r>
+      <w:bookmarkEnd w:id="20"/>
+    </w:p>
+    <w:p>
+      <w:pPr>
+        <w:pStyle w:val="Heading2"/>
+      </w:pPr>
+      <w:bookmarkStart w:id="21" w:name="_Toc94618700"/>
+      <w:r>
+        <w:t>AutoMapper</w:t>
+      </w:r>
       <w:bookmarkEnd w:id="21"/>
     </w:p>
     <w:p>
       <w:r>
-        <w:t>Jmeter configuration is builded to do a stress test. The parameters are defined easy for the development purposes but they can be changed easily for the production enviroment. The Jmeter test configuration file is in the test</w:t>
-      </w:r>
-      <w:r>
-        <w:t>\Stress test</w:t>
-      </w:r>
-      <w:r>
-        <w:t xml:space="preserve"> folder of the Orders solution</w:t>
-      </w:r>
-      <w:r>
-        <w:t xml:space="preserve"> as </w:t>
-      </w:r>
-      <w:r>
-        <w:t>TestPlan</w:t>
-      </w:r>
-      <w:r>
-        <w:t>.jmx</w:t>
+        <w:t>AutoMapper.Extensions.Microsoft.DependencyInjection</w:t>
+      </w:r>
+      <w:r>
+        <w:t xml:space="preserve"> nuget package</w:t>
+      </w:r>
+      <w:r>
+        <w:t xml:space="preserve"> is</w:t>
+      </w:r>
+      <w:r>
+        <w:t xml:space="preserve"> included to map service DTO objects to persistence objects.</w:t>
+      </w:r>
+    </w:p>
+    <w:p>
+      <w:pPr>
+        <w:pStyle w:val="Heading2"/>
+      </w:pPr>
+      <w:bookmarkStart w:id="22" w:name="_Toc94618701"/>
+      <w:r>
+        <w:t>MassTransit</w:t>
+      </w:r>
+      <w:bookmarkEnd w:id="22"/>
+    </w:p>
+    <w:p>
+      <w:r>
+        <w:t>MassTransit, MassTransit.AspNetCore and MassTransit.RabbitMQ is used in project to communicate with other microservices</w:t>
       </w:r>
       <w:r>
         <w:t>.</w:t>
@@ -4961,161 +5020,104 @@
     </w:p>
     <w:p>
       <w:pPr>
-        <w:pStyle w:val="Heading1"/>
-      </w:pPr>
-      <w:bookmarkStart w:id="22" w:name="_Toc94618699"/>
-      <w:r>
-        <w:t>External Packages</w:t>
-      </w:r>
-      <w:bookmarkEnd w:id="22"/>
-    </w:p>
-    <w:p>
-      <w:pPr>
         <w:pStyle w:val="Heading2"/>
       </w:pPr>
-      <w:bookmarkStart w:id="23" w:name="_Toc94618700"/>
-      <w:r>
-        <w:t>AutoMapper</w:t>
+      <w:bookmarkStart w:id="23" w:name="_Toc94618702"/>
+      <w:r>
+        <w:t>MediatR</w:t>
       </w:r>
       <w:bookmarkEnd w:id="23"/>
     </w:p>
     <w:p>
       <w:r>
-        <w:t>AutoMapper.Extensions.Microsoft.DependencyInjection</w:t>
-      </w:r>
-      <w:r>
-        <w:t xml:space="preserve"> nuget package</w:t>
-      </w:r>
-      <w:r>
-        <w:t xml:space="preserve"> is</w:t>
-      </w:r>
-      <w:r>
-        <w:t xml:space="preserve"> included to map service DTO objects to persistence objects.</w:t>
+        <w:t>M</w:t>
+      </w:r>
+      <w:r>
+        <w:t>ediatR library is used for CQRS simplification.</w:t>
       </w:r>
     </w:p>
     <w:p>
       <w:pPr>
         <w:pStyle w:val="Heading2"/>
       </w:pPr>
-      <w:bookmarkStart w:id="24" w:name="_Toc94618701"/>
-      <w:r>
-        <w:t>MassTransit</w:t>
+      <w:bookmarkStart w:id="24" w:name="_Toc94618703"/>
+      <w:r>
+        <w:t>Swagger</w:t>
       </w:r>
       <w:bookmarkEnd w:id="24"/>
     </w:p>
     <w:p>
       <w:r>
-        <w:t>MassTransit, MassTransit.AspNetCore and MassTransit.RabbitMQ is used in project to communicate with other microservices</w:t>
-      </w:r>
-      <w:r>
-        <w:t>.</w:t>
+        <w:t>Swashbuckle.AspNetCore</w:t>
+      </w:r>
+      <w:r>
+        <w:t xml:space="preserve"> is included to extend the project for open api calls.</w:t>
       </w:r>
     </w:p>
     <w:p>
       <w:pPr>
         <w:pStyle w:val="Heading2"/>
       </w:pPr>
-      <w:bookmarkStart w:id="25" w:name="_Toc94618702"/>
-      <w:r>
-        <w:t>MediatR</w:t>
+      <w:bookmarkStart w:id="25" w:name="_Toc94618704"/>
+      <w:r>
+        <w:t>EntityFrameworkCore for SqlLite</w:t>
       </w:r>
       <w:bookmarkEnd w:id="25"/>
     </w:p>
     <w:p>
       <w:r>
-        <w:t>M</w:t>
-      </w:r>
-      <w:r>
-        <w:t>ediatR library is used for CQRS simplification.</w:t>
+        <w:t>Microsoft.EntityFrameworkCore.Sqlite</w:t>
+      </w:r>
+      <w:r>
+        <w:t xml:space="preserve"> nuget package is included to use Sqllite operations.</w:t>
       </w:r>
     </w:p>
     <w:p>
       <w:pPr>
         <w:pStyle w:val="Heading2"/>
       </w:pPr>
-      <w:bookmarkStart w:id="26" w:name="_Toc94618703"/>
-      <w:r>
-        <w:t>Swagger</w:t>
+      <w:bookmarkStart w:id="26" w:name="_Toc94618705"/>
+      <w:r>
+        <w:t>MongoDB</w:t>
       </w:r>
       <w:bookmarkEnd w:id="26"/>
     </w:p>
     <w:p>
       <w:r>
-        <w:t>Swashbuckle.AspNetCore</w:t>
-      </w:r>
-      <w:r>
-        <w:t xml:space="preserve"> is included to extend the project for open api calls.</w:t>
+        <w:t>MongoDB is used for orders microservice only. By using this nosql db we boost our query performance as the fulfilled order json is ready for querying (actually we only retreive the data when the client queries it, because we already prepare the data before). If we use a relational database we must do join operations to get the fulfilled order object</w:t>
+      </w:r>
+      <w:r>
+        <w:t>, so it will be a performance bottleneck for the system.</w:t>
       </w:r>
     </w:p>
     <w:p>
       <w:pPr>
         <w:pStyle w:val="Heading2"/>
       </w:pPr>
-      <w:bookmarkStart w:id="27" w:name="_Toc94618704"/>
-      <w:r>
-        <w:t>EntityFrameworkCore for SqlLite</w:t>
+      <w:bookmarkStart w:id="27" w:name="_Toc94618706"/>
+      <w:r>
+        <w:lastRenderedPageBreak/>
+        <w:t>Moq</w:t>
       </w:r>
       <w:bookmarkEnd w:id="27"/>
     </w:p>
     <w:p>
       <w:r>
-        <w:t>Microsoft.EntityFrameworkCore.Sqlite</w:t>
-      </w:r>
-      <w:r>
-        <w:t xml:space="preserve"> nuget package is included to use Sqllite operations.</w:t>
+        <w:t>For mocking object moq nuget package is included.</w:t>
       </w:r>
     </w:p>
     <w:p>
       <w:pPr>
         <w:pStyle w:val="Heading2"/>
       </w:pPr>
-      <w:bookmarkStart w:id="28" w:name="_Toc94618705"/>
-      <w:r>
-        <w:t>MongoDB</w:t>
+      <w:bookmarkStart w:id="28" w:name="_Toc94618707"/>
+      <w:r>
+        <w:t>Xunit</w:t>
       </w:r>
       <w:bookmarkEnd w:id="28"/>
     </w:p>
     <w:p>
       <w:r>
-        <w:t>MongoDB is used for orders microservice only</w:t>
-      </w:r>
-      <w:r>
-        <w:t>.</w:t>
-      </w:r>
-      <w:r>
-        <w:t xml:space="preserve"> By using this nosql db we boost our query performance as the fulfilled order json is ready for querying (actually we only retreive the data when the client queries it, because we already prepare the data before). If we use a relational database we must do join operations to get the fulfilled order object</w:t>
-      </w:r>
-      <w:r>
-        <w:t>, so it will be a performance bottleneck for the system.</w:t>
-      </w:r>
-    </w:p>
-    <w:p>
-      <w:pPr>
-        <w:pStyle w:val="Heading2"/>
-      </w:pPr>
-      <w:bookmarkStart w:id="29" w:name="_Toc94618706"/>
-      <w:r>
-        <w:t>Moq</w:t>
-      </w:r>
-      <w:bookmarkEnd w:id="29"/>
-    </w:p>
-    <w:p>
-      <w:r>
-        <w:t>For mocking object moq nuget package is included.</w:t>
-      </w:r>
-    </w:p>
-    <w:p>
-      <w:pPr>
-        <w:pStyle w:val="Heading2"/>
-      </w:pPr>
-      <w:bookmarkStart w:id="30" w:name="_Toc94618707"/>
-      <w:r>
-        <w:t>Xunit</w:t>
-      </w:r>
-      <w:bookmarkEnd w:id="30"/>
-    </w:p>
-    <w:p>
-      <w:r>
         <w:t xml:space="preserve">Xunit </w:t>
       </w:r>
       <w:r>
@@ -5138,8 +5140,8 @@
       </w:r>
     </w:p>
     <w:sectPr>
-      <w:headerReference w:type="default" r:id="rId17"/>
-      <w:footerReference w:type="default" r:id="rId18"/>
+      <w:headerReference w:type="default" r:id="rId18"/>
+      <w:footerReference w:type="default" r:id="rId19"/>
       <w:pgSz w:w="11906" w:h="16838"/>
       <w:pgMar w:top="1417" w:right="1417" w:bottom="1417" w:left="1417" w:header="708" w:footer="708" w:gutter="0"/>
       <w:pgNumType w:start="0"/>
@@ -6788,6 +6790,7 @@
   <w:style w:type="table" w:default="1" w:styleId="TableNormal">
     <w:name w:val="Normal Table"/>
     <w:uiPriority w:val="99"/>
+    <w:semiHidden/>
     <w:unhideWhenUsed/>
     <w:tblPr>
       <w:tblInd w:w="0" w:type="dxa"/>

</xml_diff>